<commit_message>
überarbeitet (noch nicht fertig)
</commit_message>
<xml_diff>
--- a/Texte von Manuel/Dokumentation_Ergebnisse_2.0.docx
+++ b/Texte von Manuel/Dokumentation_Ergebnisse_2.0.docx
@@ -122,8 +122,8 @@
         </w:rPr>
         <w:drawing>
           <wp:inline distT="0" distB="0" distL="0" distR="0" wp14:anchorId="2561EE0D" wp14:editId="38F6330D">
-            <wp:extent cx="5760720" cy="2889250"/>
-            <wp:effectExtent l="0" t="0" r="0" b="6350"/>
+            <wp:extent cx="5730240" cy="3145099"/>
+            <wp:effectExtent l="0" t="0" r="3810" b="0"/>
             <wp:docPr id="1" name="Grafik 1"/>
             <wp:cNvGraphicFramePr>
               <a:graphicFrameLocks xmlns:a="http://schemas.openxmlformats.org/drawingml/2006/main" noChangeAspect="1"/>
@@ -135,7 +135,7 @@
                     <pic:cNvPr id="3" name="Leistung_vs_Geschwindigkeit.bmp"/>
                     <pic:cNvPicPr/>
                   </pic:nvPicPr>
-                  <pic:blipFill>
+                  <pic:blipFill rotWithShape="1">
                     <a:blip r:embed="rId5" cstate="print">
                       <a:extLst>
                         <a:ext uri="{28A0092B-C50C-407E-A947-70E740481C1C}">
@@ -143,18 +143,25 @@
                         </a:ext>
                       </a:extLst>
                     </a:blip>
-                    <a:stretch>
-                      <a:fillRect/>
-                    </a:stretch>
+                    <a:srcRect l="10317" t="5011" r="8467" b="6110"/>
+                    <a:stretch/>
                   </pic:blipFill>
-                  <pic:spPr>
+                  <pic:spPr bwMode="auto">
                     <a:xfrm>
                       <a:off x="0" y="0"/>
-                      <a:ext cx="5760720" cy="2889250"/>
+                      <a:ext cx="5752625" cy="3157385"/>
                     </a:xfrm>
                     <a:prstGeom prst="rect">
                       <a:avLst/>
                     </a:prstGeom>
+                    <a:ln>
+                      <a:noFill/>
+                    </a:ln>
+                    <a:extLst>
+                      <a:ext uri="{53640926-AAD7-44D8-BBD7-CCE9431645EC}">
+                        <a14:shadowObscured xmlns:a14="http://schemas.microsoft.com/office/drawing/2010/main"/>
+                      </a:ext>
+                    </a:extLst>
                   </pic:spPr>
                 </pic:pic>
               </a:graphicData>
@@ -240,6 +247,7 @@
     </w:p>
     <w:p>
       <w:r>
+        <w:lastRenderedPageBreak/>
         <w:t xml:space="preserve">Ein wichtiger Aspekt ist das reelle Verhalten des </w:t>
       </w:r>
       <w:proofErr w:type="spellStart"/>
@@ -256,11 +264,7 @@
       </w:r>
       <w:proofErr w:type="spellEnd"/>
       <w:r>
-        <w:t xml:space="preserve">, indem der Eingangswiderstand verändert </w:t>
-      </w:r>
-      <w:r>
-        <w:lastRenderedPageBreak/>
-        <w:t>wird. Somit soll der MPP erreicht werden, damit die Leistung immer maximal ist.</w:t>
+        <w:t>, indem der Eingangswiderstand verändert wird. Somit soll der MPP erreicht werden, damit die Leistung immer maximal ist.</w:t>
       </w:r>
       <w:r>
         <w:t xml:space="preserve"> Dieses Verhalten ist für eine Gleichspannung optimal, da sich diese nur sehr langsam ändert und dem EM-Chip immer nachregeln kann. Jedoch ist diese Vorgehensweise für unsere </w:t>
@@ -300,8 +304,6 @@
       <w:r>
         <w:t xml:space="preserve"> entnommen werden.</w:t>
       </w:r>
-      <w:bookmarkStart w:id="0" w:name="_GoBack"/>
-      <w:bookmarkEnd w:id="0"/>
     </w:p>
     <w:p>
       <w:r>
@@ -344,6 +346,80 @@
                     <a:prstGeom prst="rect">
                       <a:avLst/>
                     </a:prstGeom>
+                  </pic:spPr>
+                </pic:pic>
+              </a:graphicData>
+            </a:graphic>
+          </wp:inline>
+        </w:drawing>
+      </w:r>
+    </w:p>
+    <w:p>
+      <w:pPr>
+        <w:rPr>
+          <w:b/>
+        </w:rPr>
+      </w:pPr>
+      <w:r>
+        <w:rPr>
+          <w:b/>
+        </w:rPr>
+        <w:t>Energie am EM-Chipausgang</w:t>
+      </w:r>
+    </w:p>
+    <w:p>
+      <w:r>
+        <w:t xml:space="preserve">Die Energie, welche vom EM-Chip zur Verfügung steht, hängt von der Geschwindigkeit ab. </w:t>
+      </w:r>
+      <w:bookmarkStart w:id="0" w:name="_GoBack"/>
+      <w:bookmarkEnd w:id="0"/>
+    </w:p>
+    <w:p>
+      <w:r>
+        <w:rPr>
+          <w:noProof/>
+          <w:lang w:eastAsia="de-CH"/>
+        </w:rPr>
+        <w:drawing>
+          <wp:inline distT="0" distB="0" distL="0" distR="0" wp14:anchorId="116E16B9" wp14:editId="5A85767C">
+            <wp:extent cx="5654040" cy="3065145"/>
+            <wp:effectExtent l="0" t="0" r="3810" b="1905"/>
+            <wp:docPr id="10" name="Grafik 10"/>
+            <wp:cNvGraphicFramePr/>
+            <a:graphic xmlns:a="http://schemas.openxmlformats.org/drawingml/2006/main">
+              <a:graphicData uri="http://schemas.openxmlformats.org/drawingml/2006/picture">
+                <pic:pic xmlns:pic="http://schemas.openxmlformats.org/drawingml/2006/picture">
+                  <pic:nvPicPr>
+                    <pic:cNvPr id="10" name="Grafik 10"/>
+                    <pic:cNvPicPr/>
+                  </pic:nvPicPr>
+                  <pic:blipFill rotWithShape="1">
+                    <a:blip r:embed="rId7">
+                      <a:extLst>
+                        <a:ext uri="{28A0092B-C50C-407E-A947-70E740481C1C}">
+                          <a14:useLocalDpi xmlns:a14="http://schemas.microsoft.com/office/drawing/2010/main" val="0"/>
+                        </a:ext>
+                      </a:extLst>
+                    </a:blip>
+                    <a:srcRect l="9656" t="4351" r="8862" b="4806"/>
+                    <a:stretch/>
+                  </pic:blipFill>
+                  <pic:spPr bwMode="auto">
+                    <a:xfrm>
+                      <a:off x="0" y="0"/>
+                      <a:ext cx="5654040" cy="3065145"/>
+                    </a:xfrm>
+                    <a:prstGeom prst="rect">
+                      <a:avLst/>
+                    </a:prstGeom>
+                    <a:ln>
+                      <a:noFill/>
+                    </a:ln>
+                    <a:extLst>
+                      <a:ext uri="{53640926-AAD7-44D8-BBD7-CCE9431645EC}">
+                        <a14:shadowObscured xmlns:a14="http://schemas.microsoft.com/office/drawing/2010/main"/>
+                      </a:ext>
+                    </a:extLst>
                   </pic:spPr>
                 </pic:pic>
               </a:graphicData>

</xml_diff>